<commit_message>
making good progress on introduction
</commit_message>
<xml_diff>
--- a/Equations_for_thesis.docx
+++ b/Equations_for_thesis.docx
@@ -393,19 +393,7 @@
             <w:rPr>
               <w:rFonts w:ascii="Cambria Math" w:hAnsi="Cambria Math"/>
             </w:rPr>
-            <m:t xml:space="preserve">            </m:t>
-          </m:r>
-          <m:r>
-            <w:rPr>
-              <w:rFonts w:ascii="Cambria Math" w:hAnsi="Cambria Math"/>
-            </w:rPr>
-            <m:t xml:space="preserve">                        </m:t>
-          </m:r>
-          <m:r>
-            <w:rPr>
-              <w:rFonts w:ascii="Cambria Math" w:hAnsi="Cambria Math"/>
-            </w:rPr>
-            <m:t>(2)</m:t>
+            <m:t xml:space="preserve">                                    (2)</m:t>
           </m:r>
         </m:oMath>
       </m:oMathPara>
@@ -575,13 +563,7 @@
             <w:rPr>
               <w:rFonts w:ascii="Cambria Math" w:hAnsi="Cambria Math"/>
             </w:rPr>
-            <m:t xml:space="preserve">    </m:t>
-          </m:r>
-          <m:r>
-            <w:rPr>
-              <w:rFonts w:ascii="Cambria Math" w:hAnsi="Cambria Math"/>
-            </w:rPr>
-            <m:t>b=</m:t>
+            <m:t xml:space="preserve">    b=</m:t>
           </m:r>
           <m:f>
             <m:fPr>
@@ -676,7 +658,6 @@
           <w:rFonts w:ascii="Times" w:hAnsi="Times"/>
         </w:rPr>
       </w:pPr>
-      <w:bookmarkStart w:id="0" w:name="_GoBack"/>
       <w:r>
         <w:rPr>
           <w:rFonts w:ascii="Times" w:hAnsi="Times" w:cs="Lucida Grande"/>
@@ -685,7 +666,6 @@
         <w:t>σ</w:t>
       </w:r>
     </w:p>
-    <w:bookmarkEnd w:id="0"/>
     <w:p>
       <w:pPr>
         <w:ind w:left="720"/>
@@ -694,6 +674,9 @@
     <w:p>
       <w:pPr>
         <w:ind w:left="720"/>
+        <w:rPr>
+          <w:rFonts w:ascii="Cambria" w:hAnsi="Cambria"/>
+        </w:rPr>
       </w:pPr>
       <w:r>
         <w:rPr>
@@ -701,6 +684,104 @@
         </w:rPr>
         <w:t>θ</w:t>
       </w:r>
+    </w:p>
+    <w:p>
+      <w:pPr>
+        <w:ind w:left="720"/>
+        <w:rPr>
+          <w:rFonts w:ascii="Cambria" w:hAnsi="Cambria"/>
+        </w:rPr>
+      </w:pPr>
+    </w:p>
+    <w:p>
+      <w:pPr>
+        <w:widowControl w:val="0"/>
+        <w:autoSpaceDE w:val="0"/>
+        <w:autoSpaceDN w:val="0"/>
+        <w:adjustRightInd w:val="0"/>
+        <w:spacing w:after="240" w:line="260" w:lineRule="atLeast"/>
+        <w:rPr>
+          <w:rFonts w:ascii="Times" w:hAnsi="Times" w:cs="Times"/>
+        </w:rPr>
+      </w:pPr>
+      <w:r>
+        <w:rPr>
+          <w:rFonts w:ascii="Times" w:hAnsi="Times" w:cs="Times"/>
+          <w:sz w:val="22"/>
+          <w:szCs w:val="22"/>
+        </w:rPr>
+        <w:t>M</w:t>
+      </w:r>
+      <w:r>
+        <w:rPr>
+          <w:rFonts w:ascii="Times" w:hAnsi="Times" w:cs="Times"/>
+          <w:position w:val="-3"/>
+          <w:sz w:val="16"/>
+          <w:szCs w:val="16"/>
+        </w:rPr>
+        <w:t>23</w:t>
+      </w:r>
+      <w:r>
+        <w:rPr>
+          <w:rFonts w:ascii="Times" w:hAnsi="Times" w:cs="Times"/>
+          <w:sz w:val="22"/>
+          <w:szCs w:val="22"/>
+        </w:rPr>
+        <w:t>C</w:t>
+      </w:r>
+      <w:r>
+        <w:rPr>
+          <w:rFonts w:ascii="Times" w:hAnsi="Times" w:cs="Times"/>
+          <w:position w:val="-3"/>
+          <w:sz w:val="16"/>
+          <w:szCs w:val="16"/>
+        </w:rPr>
+        <w:t xml:space="preserve">6 </w:t>
+      </w:r>
+      <w:r>
+        <w:rPr>
+          <w:rFonts w:ascii="Times" w:hAnsi="Times" w:cs="Times"/>
+          <w:sz w:val="22"/>
+          <w:szCs w:val="22"/>
+        </w:rPr>
+        <w:t>(M=</w:t>
+      </w:r>
+      <w:r>
+        <w:rPr>
+          <w:rFonts w:ascii="Times" w:hAnsi="Times" w:cs="Times"/>
+          <w:sz w:val="22"/>
+          <w:szCs w:val="22"/>
+        </w:rPr>
+        <w:t xml:space="preserve">Cr, </w:t>
+      </w:r>
+      <w:proofErr w:type="spellStart"/>
+      <w:r>
+        <w:rPr>
+          <w:rFonts w:ascii="Times" w:hAnsi="Times" w:cs="Times"/>
+          <w:sz w:val="22"/>
+          <w:szCs w:val="22"/>
+        </w:rPr>
+        <w:t>Nb</w:t>
+      </w:r>
+      <w:proofErr w:type="spellEnd"/>
+      <w:r>
+        <w:rPr>
+          <w:rFonts w:ascii="Times" w:hAnsi="Times" w:cs="Times"/>
+          <w:sz w:val="22"/>
+          <w:szCs w:val="22"/>
+        </w:rPr>
+        <w:t xml:space="preserve">) </w:t>
+      </w:r>
+    </w:p>
+    <w:p>
+      <w:pPr>
+        <w:ind w:left="720"/>
+      </w:pPr>
+      <w:r>
+        <w:t xml:space="preserve"> </w:t>
+      </w:r>
+      <w:bookmarkStart w:id="0" w:name="_GoBack"/>
+      <w:bookmarkEnd w:id="0"/>
     </w:p>
     <w:sectPr>
       <w:pgSz w:w="12240" w:h="15840"/>
@@ -871,6 +952,7 @@
   <w:style w:type="character" w:default="1" w:styleId="DefaultParagraphFont">
     <w:name w:val="Default Paragraph Font"/>
     <w:uiPriority w:val="1"/>
+    <w:semiHidden/>
     <w:unhideWhenUsed/>
   </w:style>
   <w:style w:type="table" w:default="1" w:styleId="TableNormal">
@@ -1093,6 +1175,7 @@
   <w:style w:type="character" w:default="1" w:styleId="DefaultParagraphFont">
     <w:name w:val="Default Paragraph Font"/>
     <w:uiPriority w:val="1"/>
+    <w:semiHidden/>
     <w:unhideWhenUsed/>
   </w:style>
   <w:style w:type="table" w:default="1" w:styleId="TableNormal">

</xml_diff>

<commit_message>
good rough draft done
</commit_message>
<xml_diff>
--- a/Equations_for_thesis.docx
+++ b/Equations_for_thesis.docx
@@ -744,15 +744,7 @@
           <w:sz w:val="22"/>
           <w:szCs w:val="22"/>
         </w:rPr>
-        <w:t>(M=</w:t>
-      </w:r>
-      <w:r>
-        <w:rPr>
-          <w:rFonts w:ascii="Times" w:hAnsi="Times" w:cs="Times"/>
-          <w:sz w:val="22"/>
-          <w:szCs w:val="22"/>
-        </w:rPr>
-        <w:t xml:space="preserve">Cr, </w:t>
+        <w:t xml:space="preserve">(M=Cr, </w:t>
       </w:r>
       <w:proofErr w:type="spellStart"/>
       <w:r>
@@ -779,6 +771,59 @@
       </w:pPr>
       <w:r>
         <w:t xml:space="preserve"> </w:t>
+      </w:r>
+      <w:r>
+        <w:rPr>
+          <w:noProof/>
+        </w:rPr>
+        <w:drawing>
+          <wp:inline distT="0" distB="0" distL="0" distR="0" wp14:anchorId="42AE313B" wp14:editId="7A71B001">
+            <wp:extent cx="2188845" cy="1939925"/>
+            <wp:effectExtent l="0" t="0" r="0" b="0"/>
+            <wp:docPr id="1" name="Picture 1"/>
+            <wp:cNvGraphicFramePr>
+              <a:graphicFrameLocks xmlns:a="http://schemas.openxmlformats.org/drawingml/2006/main" noChangeAspect="1"/>
+            </wp:cNvGraphicFramePr>
+            <a:graphic xmlns:a="http://schemas.openxmlformats.org/drawingml/2006/main">
+              <a:graphicData uri="http://schemas.openxmlformats.org/drawingml/2006/picture">
+                <pic:pic xmlns:pic="http://schemas.openxmlformats.org/drawingml/2006/picture">
+                  <pic:nvPicPr>
+                    <pic:cNvPr id="0" name="Picture 1"/>
+                    <pic:cNvPicPr>
+                      <a:picLocks noChangeAspect="1" noChangeArrowheads="1"/>
+                    </pic:cNvPicPr>
+                  </pic:nvPicPr>
+                  <pic:blipFill>
+                    <a:blip r:embed="rId5">
+                      <a:extLst>
+                        <a:ext uri="{28A0092B-C50C-407E-A947-70E740481C1C}">
+                          <a14:useLocalDpi xmlns:a14="http://schemas.microsoft.com/office/drawing/2010/main" val="0"/>
+                        </a:ext>
+                      </a:extLst>
+                    </a:blip>
+                    <a:srcRect/>
+                    <a:stretch>
+                      <a:fillRect/>
+                    </a:stretch>
+                  </pic:blipFill>
+                  <pic:spPr bwMode="auto">
+                    <a:xfrm>
+                      <a:off x="0" y="0"/>
+                      <a:ext cx="2188845" cy="1939925"/>
+                    </a:xfrm>
+                    <a:prstGeom prst="rect">
+                      <a:avLst/>
+                    </a:prstGeom>
+                    <a:noFill/>
+                    <a:ln>
+                      <a:noFill/>
+                    </a:ln>
+                  </pic:spPr>
+                </pic:pic>
+              </a:graphicData>
+            </a:graphic>
+          </wp:inline>
+        </w:drawing>
       </w:r>
       <w:bookmarkStart w:id="0" w:name="_GoBack"/>
       <w:bookmarkEnd w:id="0"/>

</xml_diff>